<commit_message>
adicionado diario de bordo e alterações no PLGdocx
</commit_message>
<xml_diff>
--- a/PLGdocx.docx
+++ b/PLGdocx.docx
@@ -4435,31 +4435,39 @@
         <w:rPr>
           <w:rFonts w:cs="Times New Roman"/>
         </w:rPr>
-        <w:t>Recall</w:t>
-      </w:r>
-      <w:r>
-        <w:rPr>
-          <w:rFonts w:cs="Times New Roman"/>
-        </w:rPr>
-        <w:t xml:space="preserve">” foi criado, para atender e melhor ajudar as pessoas ocupadas de seu dia a dia, ajudando a </w:t>
-      </w:r>
-      <w:r>
-        <w:rPr>
-          <w:rFonts w:cs="Times New Roman"/>
-        </w:rPr>
-        <w:t>elas lembrar</w:t>
-      </w:r>
-      <w:r>
-        <w:rPr>
-          <w:rFonts w:cs="Times New Roman"/>
-        </w:rPr>
-        <w:t xml:space="preserve"> de atividades e tarefas</w:t>
-      </w:r>
-      <w:r>
-        <w:rPr>
-          <w:rFonts w:cs="Times New Roman"/>
-        </w:rPr>
-        <w:t xml:space="preserve"> próximas a sua localização, por exemplo: buscar um buque de flores ou comprar pão a caminho de casa quando o usuário estiver chegando perto do local o App irá mandar uma notificação avisando de sua tarefa.</w:t>
+        <w:t>PLG LOG</w:t>
+      </w:r>
+      <w:r>
+        <w:rPr>
+          <w:rFonts w:cs="Times New Roman"/>
+        </w:rPr>
+        <w:t xml:space="preserve">” foi criado, para atender e melhor ajudar as pessoas </w:t>
+      </w:r>
+      <w:r>
+        <w:rPr>
+          <w:rFonts w:cs="Times New Roman"/>
+        </w:rPr>
+        <w:t>que trabalham na área de logística no controle de estoque</w:t>
+      </w:r>
+      <w:r>
+        <w:rPr>
+          <w:rFonts w:cs="Times New Roman"/>
+        </w:rPr>
+        <w:t xml:space="preserve">, </w:t>
+      </w:r>
+      <w:r>
+        <w:rPr>
+          <w:rFonts w:cs="Times New Roman"/>
+        </w:rPr>
+        <w:t>registrando trafego de estoque, cadastro de produto e clientes assim como controle de compra e venda</w:t>
+      </w:r>
+      <w:bookmarkStart w:id="2" w:name="_GoBack"/>
+      <w:bookmarkEnd w:id="2"/>
+      <w:r>
+        <w:rPr>
+          <w:rFonts w:cs="Times New Roman"/>
+        </w:rPr>
+        <w:t>.</w:t>
       </w:r>
     </w:p>
     <w:p>
@@ -4474,13 +4482,13 @@
       <w:pPr>
         <w:pStyle w:val="Ttulo2"/>
       </w:pPr>
-      <w:bookmarkStart w:id="2" w:name="_Toc455958619"/>
-      <w:bookmarkStart w:id="3" w:name="_Toc144197043"/>
-      <w:bookmarkEnd w:id="2"/>
+      <w:bookmarkStart w:id="3" w:name="_Toc455958619"/>
+      <w:bookmarkStart w:id="4" w:name="_Toc144197043"/>
+      <w:bookmarkEnd w:id="3"/>
       <w:r>
         <w:t>1.1 Planejamento</w:t>
       </w:r>
-      <w:bookmarkEnd w:id="3"/>
+      <w:bookmarkEnd w:id="4"/>
     </w:p>
     <w:p>
       <w:pPr>
@@ -4581,11 +4589,11 @@
       <w:pPr>
         <w:pStyle w:val="Ttulo3"/>
       </w:pPr>
-      <w:bookmarkStart w:id="4" w:name="_Toc144197044"/>
+      <w:bookmarkStart w:id="5" w:name="_Toc144197044"/>
       <w:r>
         <w:t>1.1.1 Caso de Uso</w:t>
       </w:r>
-      <w:bookmarkEnd w:id="4"/>
+      <w:bookmarkEnd w:id="5"/>
     </w:p>
     <w:p>
       <w:pPr>
@@ -4599,7 +4607,6 @@
           <w:b/>
           <w:lang w:eastAsia="pt-BR"/>
         </w:rPr>
-        <w:lastRenderedPageBreak/>
         <w:tab/>
       </w:r>
       <w:r>
@@ -4633,6 +4640,7 @@
           <w:noProof/>
           <w:lang w:eastAsia="pt-BR"/>
         </w:rPr>
+        <w:lastRenderedPageBreak/>
         <w:drawing>
           <wp:inline distT="0" distB="0" distL="0" distR="0" wp14:anchorId="20058E61" wp14:editId="4E031F00">
             <wp:extent cx="5760085" cy="3914775"/>
@@ -4746,14 +4754,14 @@
           <w:lang w:eastAsia="pt-BR"/>
         </w:rPr>
       </w:pPr>
-      <w:bookmarkStart w:id="5" w:name="_Toc144197045"/>
+      <w:bookmarkStart w:id="6" w:name="_Toc144197045"/>
       <w:r>
         <w:rPr>
           <w:lang w:eastAsia="pt-BR"/>
         </w:rPr>
         <w:t>1.2. Especificações</w:t>
       </w:r>
-      <w:bookmarkEnd w:id="5"/>
+      <w:bookmarkEnd w:id="6"/>
     </w:p>
     <w:p>
       <w:pPr>
@@ -4812,7 +4820,7 @@
       <w:pPr>
         <w:pStyle w:val="Ttulo2"/>
       </w:pPr>
-      <w:bookmarkStart w:id="6" w:name="_Toc144197046"/>
+      <w:bookmarkStart w:id="7" w:name="_Toc144197046"/>
       <w:r>
         <w:t>1.</w:t>
       </w:r>
@@ -4822,7 +4830,7 @@
       <w:r>
         <w:t>. Banco de Dados</w:t>
       </w:r>
-      <w:bookmarkEnd w:id="6"/>
+      <w:bookmarkEnd w:id="7"/>
     </w:p>
     <w:p>
       <w:pPr>
@@ -4830,11 +4838,11 @@
       </w:pPr>
       <w:r>
         <w:tab/>
-        <w:t xml:space="preserve">Segundo Rafael V. Aroca (2001) “Bancos de dados, hoje em dia, são parte fundamental da vida de quase todos seres humanos. Viver sem sistemas de bancos de dados em </w:t>
+        <w:t xml:space="preserve">Segundo Rafael V. Aroca (2001) “Bancos de dados, hoje em dia, são parte fundamental da vida de quase todos seres humanos. Viver sem sistemas de bancos de dados em nosso mundo, é hoje em dia praticamente impossível. Sem nem mesmo perceber, a todo momento estamos usando um banco de dados, mesmo nas mais triviais tarefas. Bancos, </w:t>
       </w:r>
       <w:r>
         <w:lastRenderedPageBreak/>
-        <w:t>nosso mundo, é hoje em dia praticamente impossível. Sem nem mesmo perceber, a todo momento estamos usando um banco de dados, mesmo nas mais triviais tarefas. Bancos, universidades e bibliotecas são três exemplos de organizações que dependem totalmente de bancos de dados. A própria internet, usa um sistema de banco de dados para controle e funcionamento dos sites, como este.”</w:t>
+        <w:t>universidades e bibliotecas são três exemplos de organizações que dependem totalmente de bancos de dados. A própria internet, usa um sistema de banco de dados para controle e funcionamento dos sites, como este.”</w:t>
       </w:r>
     </w:p>
     <w:p>
@@ -4964,7 +4972,7 @@
       <w:pPr>
         <w:pStyle w:val="Ttulo3"/>
       </w:pPr>
-      <w:bookmarkStart w:id="7" w:name="_Toc144197047"/>
+      <w:bookmarkStart w:id="8" w:name="_Toc144197047"/>
       <w:r>
         <w:t>1.</w:t>
       </w:r>
@@ -4974,7 +4982,7 @@
       <w:r>
         <w:t>.1 Descrição do Banco de Dados</w:t>
       </w:r>
-      <w:bookmarkEnd w:id="7"/>
+      <w:bookmarkEnd w:id="8"/>
     </w:p>
     <w:p>
       <w:pPr>
@@ -5000,27 +5008,21 @@
         <w:rPr>
           <w:lang w:eastAsia="pt-BR"/>
         </w:rPr>
-        <w:t xml:space="preserve"> O campo privilegio se dá </w:t>
-      </w:r>
-      <w:r>
+        <w:t xml:space="preserve"> O campo privilegio se dá principalmente para identificar o nível da conta. Essa tabela será usada para identificação de usuário e controle.</w:t>
+      </w:r>
+    </w:p>
+    <w:p>
+      <w:pPr>
+        <w:jc w:val="both"/>
         <w:rPr>
           <w:lang w:eastAsia="pt-BR"/>
         </w:rPr>
+      </w:pPr>
+      <w:r>
+        <w:rPr>
+          <w:lang w:eastAsia="pt-BR"/>
+        </w:rPr>
         <w:lastRenderedPageBreak/>
-        <w:t>principalmente para identificar o nível da conta. Essa tabela será usada para identificação de usuário e controle.</w:t>
-      </w:r>
-    </w:p>
-    <w:p>
-      <w:pPr>
-        <w:jc w:val="both"/>
-        <w:rPr>
-          <w:lang w:eastAsia="pt-BR"/>
-        </w:rPr>
-      </w:pPr>
-      <w:r>
-        <w:rPr>
-          <w:lang w:eastAsia="pt-BR"/>
-        </w:rPr>
         <w:tab/>
         <w:t>Tarefas: A entrada nessa tabela é principalmente pelo usuário aonde registrara as tarefas como a descrição da mesma, a data de criação e o prazo além de algumas informações de controle.</w:t>
       </w:r>
@@ -5085,9 +5087,9 @@
       <w:pPr>
         <w:pStyle w:val="Ttulo2"/>
       </w:pPr>
-      <w:bookmarkStart w:id="8" w:name="_Toc455958620"/>
-      <w:bookmarkStart w:id="9" w:name="_Toc144197048"/>
-      <w:bookmarkEnd w:id="8"/>
+      <w:bookmarkStart w:id="9" w:name="_Toc455958620"/>
+      <w:bookmarkStart w:id="10" w:name="_Toc144197048"/>
+      <w:bookmarkEnd w:id="9"/>
       <w:r>
         <w:t>1.</w:t>
       </w:r>
@@ -5100,7 +5102,7 @@
       <w:r>
         <w:t>Gráfico de GANTT</w:t>
       </w:r>
-      <w:bookmarkEnd w:id="9"/>
+      <w:bookmarkEnd w:id="10"/>
     </w:p>
     <w:p>
       <w:r>
@@ -5221,9 +5223,9 @@
       <w:pPr>
         <w:pStyle w:val="Ttulo2"/>
       </w:pPr>
-      <w:bookmarkStart w:id="10" w:name="_Toc455958621"/>
-      <w:bookmarkStart w:id="11" w:name="_Toc144197049"/>
-      <w:bookmarkEnd w:id="10"/>
+      <w:bookmarkStart w:id="11" w:name="_Toc455958621"/>
+      <w:bookmarkStart w:id="12" w:name="_Toc144197049"/>
+      <w:bookmarkEnd w:id="11"/>
       <w:r>
         <w:t>1.</w:t>
       </w:r>
@@ -5233,14 +5235,14 @@
       <w:r>
         <w:t>. Requisitos</w:t>
       </w:r>
-      <w:bookmarkEnd w:id="11"/>
+      <w:bookmarkEnd w:id="12"/>
     </w:p>
     <w:p/>
     <w:p>
       <w:pPr>
         <w:pStyle w:val="Ttulo3"/>
       </w:pPr>
-      <w:bookmarkStart w:id="12" w:name="_Toc144197050"/>
+      <w:bookmarkStart w:id="13" w:name="_Toc144197050"/>
       <w:r>
         <w:t>1.</w:t>
       </w:r>
@@ -5250,7 +5252,7 @@
       <w:r>
         <w:t>.1. Funcionais</w:t>
       </w:r>
-      <w:bookmarkEnd w:id="12"/>
+      <w:bookmarkEnd w:id="13"/>
     </w:p>
     <w:p>
       <w:pPr>
@@ -5806,7 +5808,7 @@
       <w:pPr>
         <w:pStyle w:val="Ttulo3"/>
       </w:pPr>
-      <w:bookmarkStart w:id="13" w:name="_Toc144197051"/>
+      <w:bookmarkStart w:id="14" w:name="_Toc144197051"/>
       <w:r>
         <w:t>1.</w:t>
       </w:r>
@@ -5819,7 +5821,7 @@
       <w:r>
         <w:t>Não funcionais</w:t>
       </w:r>
-      <w:bookmarkEnd w:id="13"/>
+      <w:bookmarkEnd w:id="14"/>
     </w:p>
     <w:p>
       <w:pPr>
@@ -6034,7 +6036,7 @@
       <w:pPr>
         <w:pStyle w:val="Ttulo2"/>
       </w:pPr>
-      <w:bookmarkStart w:id="14" w:name="_Toc144197052"/>
+      <w:bookmarkStart w:id="15" w:name="_Toc144197052"/>
       <w:r>
         <w:t>1.</w:t>
       </w:r>
@@ -6044,7 +6046,7 @@
       <w:r>
         <w:t>. Layouts</w:t>
       </w:r>
-      <w:bookmarkEnd w:id="14"/>
+      <w:bookmarkEnd w:id="15"/>
     </w:p>
     <w:p>
       <w:pPr>
@@ -6094,7 +6096,6 @@
           <w:rFonts w:asciiTheme="majorHAnsi" w:hAnsiTheme="majorHAnsi" w:cstheme="majorHAnsi"/>
           <w:shd w:val="clear" w:color="auto" w:fill="FFFFFF"/>
         </w:rPr>
-        <w:lastRenderedPageBreak/>
         <w:t>Para tal foi desenvolvido um layout tanto para ajudar como um guia aos programadores e designs, como para ajudar na experiencia do usuário.</w:t>
       </w:r>
     </w:p>
@@ -6108,1040 +6109,9 @@
     </w:p>
     <w:p>
       <w:pPr>
-        <w:pStyle w:val="Ttulo3"/>
-      </w:pPr>
-      <w:bookmarkStart w:id="15" w:name="_Toc144197053"/>
-      <w:r>
-        <w:t>1.6.1. Home</w:t>
-      </w:r>
-      <w:bookmarkEnd w:id="15"/>
-    </w:p>
-    <w:p>
-      <w:pPr>
-        <w:jc w:val="both"/>
-      </w:pPr>
-      <w:r>
-        <w:tab/>
-      </w:r>
-      <w:r>
-        <w:t>A home como é a tela inicial e que se espera que o usuário passe a maior parte do tempo deve ser a tela com mais funcionalidades e explicações.</w:t>
-      </w:r>
-    </w:p>
-    <w:p>
-      <w:pPr>
-        <w:jc w:val="center"/>
-      </w:pPr>
-      <w:r>
-        <w:rPr>
-          <w:noProof/>
-        </w:rPr>
-        <w:drawing>
-          <wp:inline distT="0" distB="0" distL="0" distR="0" wp14:anchorId="7DF9259E" wp14:editId="5432726B">
-            <wp:extent cx="2800741" cy="6287377"/>
-            <wp:effectExtent l="57150" t="0" r="57150" b="113665"/>
-            <wp:docPr id="6" name="Imagem 6"/>
-            <wp:cNvGraphicFramePr>
-              <a:graphicFrameLocks xmlns:a="http://schemas.openxmlformats.org/drawingml/2006/main" noChangeAspect="1"/>
-            </wp:cNvGraphicFramePr>
-            <a:graphic xmlns:a="http://schemas.openxmlformats.org/drawingml/2006/main">
-              <a:graphicData uri="http://schemas.openxmlformats.org/drawingml/2006/picture">
-                <pic:pic xmlns:pic="http://schemas.openxmlformats.org/drawingml/2006/picture">
-                  <pic:nvPicPr>
-                    <pic:cNvPr id="6" name="home 2023-08-28 083418.png"/>
-                    <pic:cNvPicPr/>
-                  </pic:nvPicPr>
-                  <pic:blipFill>
-                    <a:blip r:embed="rId21">
-                      <a:extLst>
-                        <a:ext uri="{28A0092B-C50C-407E-A947-70E740481C1C}">
-                          <a14:useLocalDpi xmlns:a14="http://schemas.microsoft.com/office/drawing/2010/main" val="0"/>
-                        </a:ext>
-                      </a:extLst>
-                    </a:blip>
-                    <a:stretch>
-                      <a:fillRect/>
-                    </a:stretch>
-                  </pic:blipFill>
-                  <pic:spPr>
-                    <a:xfrm>
-                      <a:off x="0" y="0"/>
-                      <a:ext cx="2800741" cy="6287377"/>
-                    </a:xfrm>
-                    <a:prstGeom prst="rect">
-                      <a:avLst/>
-                    </a:prstGeom>
-                    <a:ln>
-                      <a:noFill/>
-                    </a:ln>
-                    <a:effectLst>
-                      <a:outerShdw blurRad="50800" dist="50800" dir="5400000" algn="ctr" rotWithShape="0">
-                        <a:schemeClr val="tx1"/>
-                      </a:outerShdw>
-                    </a:effectLst>
-                  </pic:spPr>
-                </pic:pic>
-              </a:graphicData>
-            </a:graphic>
-          </wp:inline>
-        </w:drawing>
-      </w:r>
-    </w:p>
-    <w:p>
-      <w:pPr>
-        <w:jc w:val="center"/>
-      </w:pPr>
-      <w:bookmarkStart w:id="16" w:name="_Toc455958622"/>
-      <w:bookmarkEnd w:id="16"/>
-      <w:r>
-        <w:rPr>
-          <w:b/>
-        </w:rPr>
-        <w:t>Figura</w:t>
-      </w:r>
-      <w:r>
-        <w:rPr>
-          <w:b/>
-        </w:rPr>
-        <w:t xml:space="preserve"> </w:t>
-      </w:r>
-      <w:r>
-        <w:rPr>
-          <w:b/>
-        </w:rPr>
-        <w:t>6</w:t>
-      </w:r>
-      <w:r>
-        <w:rPr>
-          <w:b/>
-        </w:rPr>
-        <w:t xml:space="preserve">: </w:t>
-      </w:r>
-      <w:r>
-        <w:t>Layout Home</w:t>
-      </w:r>
-      <w:r>
-        <w:t>.</w:t>
-      </w:r>
-    </w:p>
-    <w:p>
-      <w:pPr>
-        <w:jc w:val="center"/>
-      </w:pPr>
-      <w:r>
-        <w:t>Fonte: Imagem do autor.</w:t>
-      </w:r>
-    </w:p>
-    <w:p/>
-    <w:p>
-      <w:pPr>
-        <w:jc w:val="both"/>
-      </w:pPr>
-      <w:r>
-        <w:lastRenderedPageBreak/>
-        <w:tab/>
-      </w:r>
-      <w:r>
-        <w:t xml:space="preserve">Observando a imagem pode-se notar que  podemos em  6 partes sendo elas na parte superior que contem o perfil e uma mensagem de “Bem-Vindo” , o objeto que aparece logo abaixo do perfil é uma previa do mapa, e logo abaixo desse existe uma “Status bar” em resumo é uma porcentagem de conclusão das tarefas atribuídas, logo depois vem o Feed que contém  “__________________________________”, </w:t>
-      </w:r>
-      <w:r>
-        <w:t>em seguida um botão para adicionar as tarefas, e para finalizar um “</w:t>
-      </w:r>
-      <w:proofErr w:type="spellStart"/>
-      <w:r>
-        <w:t>foot</w:t>
-      </w:r>
-      <w:proofErr w:type="spellEnd"/>
-      <w:r>
-        <w:t xml:space="preserve"> bar” aonde estarão as opções de home, </w:t>
-      </w:r>
-      <w:proofErr w:type="spellStart"/>
-      <w:r>
-        <w:t>search</w:t>
-      </w:r>
-      <w:proofErr w:type="spellEnd"/>
-      <w:r>
-        <w:t xml:space="preserve"> e feed.</w:t>
-      </w:r>
-    </w:p>
-    <w:p>
-      <w:pPr>
-        <w:pStyle w:val="Ttulo3"/>
-      </w:pPr>
-      <w:bookmarkStart w:id="17" w:name="_Toc144197054"/>
-      <w:r>
-        <w:t>1.6.2. Mapa da Navegação</w:t>
-      </w:r>
-      <w:bookmarkEnd w:id="17"/>
-    </w:p>
-    <w:p>
-      <w:pPr>
-        <w:jc w:val="both"/>
-      </w:pPr>
-      <w:r>
-        <w:tab/>
-        <w:t>O mapa de navegação serve para duas grandes funcionalidades sendo elas para se localizar e localizar os estabelecimentos que deseja adicionar as tarefas, e para o segundo e gerenciar as rotas.</w:t>
-      </w:r>
-    </w:p>
-    <w:p>
-      <w:pPr>
-        <w:jc w:val="center"/>
-      </w:pPr>
-      <w:r>
-        <w:rPr>
-          <w:noProof/>
-        </w:rPr>
-        <w:drawing>
-          <wp:inline distT="0" distB="0" distL="0" distR="0" wp14:anchorId="4FE7B95D" wp14:editId="452132F6">
-            <wp:extent cx="2000529" cy="4458322"/>
-            <wp:effectExtent l="0" t="0" r="0" b="0"/>
-            <wp:docPr id="7" name="Imagem 7"/>
-            <wp:cNvGraphicFramePr>
-              <a:graphicFrameLocks xmlns:a="http://schemas.openxmlformats.org/drawingml/2006/main" noChangeAspect="1"/>
-            </wp:cNvGraphicFramePr>
-            <a:graphic xmlns:a="http://schemas.openxmlformats.org/drawingml/2006/main">
-              <a:graphicData uri="http://schemas.openxmlformats.org/drawingml/2006/picture">
-                <pic:pic xmlns:pic="http://schemas.openxmlformats.org/drawingml/2006/picture">
-                  <pic:nvPicPr>
-                    <pic:cNvPr id="7" name="Mapa de navegacao 2023-08-28 083617.png"/>
-                    <pic:cNvPicPr/>
-                  </pic:nvPicPr>
-                  <pic:blipFill>
-                    <a:blip r:embed="rId22">
-                      <a:extLst>
-                        <a:ext uri="{28A0092B-C50C-407E-A947-70E740481C1C}">
-                          <a14:useLocalDpi xmlns:a14="http://schemas.microsoft.com/office/drawing/2010/main" val="0"/>
-                        </a:ext>
-                      </a:extLst>
-                    </a:blip>
-                    <a:stretch>
-                      <a:fillRect/>
-                    </a:stretch>
-                  </pic:blipFill>
-                  <pic:spPr>
-                    <a:xfrm>
-                      <a:off x="0" y="0"/>
-                      <a:ext cx="2000529" cy="4458322"/>
-                    </a:xfrm>
-                    <a:prstGeom prst="rect">
-                      <a:avLst/>
-                    </a:prstGeom>
-                  </pic:spPr>
-                </pic:pic>
-              </a:graphicData>
-            </a:graphic>
-          </wp:inline>
-        </w:drawing>
-      </w:r>
-    </w:p>
-    <w:p>
-      <w:pPr>
-        <w:jc w:val="center"/>
-      </w:pPr>
-      <w:r>
-        <w:rPr>
-          <w:b/>
-        </w:rPr>
-        <w:t>Figura</w:t>
-      </w:r>
-      <w:r>
-        <w:rPr>
-          <w:b/>
-        </w:rPr>
-        <w:t xml:space="preserve"> </w:t>
-      </w:r>
-      <w:r>
-        <w:rPr>
-          <w:b/>
-        </w:rPr>
-        <w:t>7</w:t>
-      </w:r>
-      <w:r>
-        <w:rPr>
-          <w:b/>
-        </w:rPr>
-        <w:t xml:space="preserve">: </w:t>
-      </w:r>
-      <w:r>
-        <w:t>Layout</w:t>
-      </w:r>
-      <w:r>
-        <w:t xml:space="preserve"> Mapa da Navegação</w:t>
-      </w:r>
-      <w:r>
-        <w:t>.</w:t>
-      </w:r>
-    </w:p>
-    <w:p>
-      <w:pPr>
-        <w:jc w:val="center"/>
-      </w:pPr>
-      <w:r>
-        <w:t>Fonte: Imagem do autor.</w:t>
-      </w:r>
-    </w:p>
-    <w:p>
-      <w:pPr>
-        <w:jc w:val="both"/>
-      </w:pPr>
-    </w:p>
-    <w:p>
-      <w:pPr>
-        <w:pStyle w:val="paragraph"/>
-        <w:spacing w:before="0" w:beforeAutospacing="0" w:after="0" w:afterAutospacing="0"/>
-        <w:ind w:left="360"/>
-        <w:jc w:val="both"/>
-        <w:textAlignment w:val="baseline"/>
-        <w:rPr>
-          <w:rFonts w:asciiTheme="majorHAnsi" w:hAnsiTheme="majorHAnsi" w:cstheme="majorHAnsi"/>
-        </w:rPr>
-      </w:pPr>
-      <w:r>
-        <w:rPr>
-          <w:rFonts w:asciiTheme="majorHAnsi" w:hAnsiTheme="majorHAnsi" w:cstheme="majorHAnsi"/>
-        </w:rPr>
-        <w:tab/>
-        <w:t>Sendo a segunda funcionalidade a mais importante será utilizada de duas formas:</w:t>
-      </w:r>
-      <w:r>
-        <w:rPr>
-          <w:rFonts w:asciiTheme="majorHAnsi" w:hAnsiTheme="majorHAnsi" w:cstheme="majorHAnsi"/>
-        </w:rPr>
-        <w:t xml:space="preserve"> </w:t>
-      </w:r>
-    </w:p>
-    <w:p>
-      <w:pPr>
-        <w:pStyle w:val="paragraph"/>
-        <w:numPr>
-          <w:ilvl w:val="0"/>
-          <w:numId w:val="3"/>
-        </w:numPr>
-        <w:spacing w:before="0" w:beforeAutospacing="0" w:after="0" w:afterAutospacing="0"/>
-        <w:ind w:left="360" w:firstLine="0"/>
-        <w:jc w:val="both"/>
-        <w:textAlignment w:val="baseline"/>
-        <w:rPr>
-          <w:rFonts w:asciiTheme="majorHAnsi" w:hAnsiTheme="majorHAnsi" w:cstheme="majorHAnsi"/>
-        </w:rPr>
-      </w:pPr>
-      <w:r>
-        <w:rPr>
-          <w:rStyle w:val="normaltextrun"/>
-          <w:rFonts w:asciiTheme="majorHAnsi" w:hAnsiTheme="majorHAnsi" w:cstheme="majorHAnsi"/>
-        </w:rPr>
-        <w:t>Pré-definido</w:t>
-      </w:r>
-      <w:r>
-        <w:rPr>
-          <w:rStyle w:val="eop"/>
-          <w:rFonts w:asciiTheme="majorHAnsi" w:eastAsiaTheme="majorEastAsia" w:hAnsiTheme="majorHAnsi" w:cstheme="majorHAnsi"/>
-        </w:rPr>
-        <w:t>:</w:t>
-      </w:r>
-    </w:p>
-    <w:p>
-      <w:pPr>
-        <w:pStyle w:val="paragraph"/>
-        <w:spacing w:before="0" w:beforeAutospacing="0" w:after="0" w:afterAutospacing="0"/>
-        <w:ind w:firstLine="720"/>
-        <w:jc w:val="both"/>
-        <w:textAlignment w:val="baseline"/>
-        <w:rPr>
-          <w:rFonts w:asciiTheme="majorHAnsi" w:hAnsiTheme="majorHAnsi" w:cstheme="majorHAnsi"/>
-        </w:rPr>
-      </w:pPr>
-      <w:r>
-        <w:rPr>
-          <w:rStyle w:val="normaltextrun"/>
-          <w:rFonts w:asciiTheme="majorHAnsi" w:hAnsiTheme="majorHAnsi" w:cstheme="majorHAnsi"/>
-        </w:rPr>
-        <w:t xml:space="preserve">O modo de operação </w:t>
-      </w:r>
-      <w:r>
-        <w:rPr>
-          <w:rStyle w:val="normaltextrun"/>
-          <w:rFonts w:asciiTheme="majorHAnsi" w:hAnsiTheme="majorHAnsi" w:cstheme="majorHAnsi"/>
-          <w:b/>
-          <w:bCs/>
-        </w:rPr>
-        <w:t>predefinido</w:t>
-      </w:r>
-      <w:r>
-        <w:rPr>
-          <w:rStyle w:val="normaltextrun"/>
-          <w:rFonts w:asciiTheme="majorHAnsi" w:hAnsiTheme="majorHAnsi" w:cstheme="majorHAnsi"/>
-        </w:rPr>
-        <w:t>, é quando o usuário predefinir um estabelecimento e adicionar uma lista de tarefas ou um descritivo para ele.</w:t>
-      </w:r>
-      <w:r>
-        <w:rPr>
-          <w:rStyle w:val="eop"/>
-          <w:rFonts w:asciiTheme="majorHAnsi" w:eastAsiaTheme="majorEastAsia" w:hAnsiTheme="majorHAnsi" w:cstheme="majorHAnsi"/>
-        </w:rPr>
-        <w:t> </w:t>
-      </w:r>
-    </w:p>
-    <w:p>
-      <w:pPr>
-        <w:pStyle w:val="paragraph"/>
-        <w:spacing w:before="0" w:beforeAutospacing="0" w:after="0" w:afterAutospacing="0"/>
-        <w:jc w:val="both"/>
-        <w:textAlignment w:val="baseline"/>
-        <w:rPr>
-          <w:rFonts w:asciiTheme="majorHAnsi" w:hAnsiTheme="majorHAnsi" w:cstheme="majorHAnsi"/>
-        </w:rPr>
-      </w:pPr>
-      <w:r>
-        <w:rPr>
-          <w:rStyle w:val="normaltextrun"/>
-          <w:rFonts w:asciiTheme="majorHAnsi" w:hAnsiTheme="majorHAnsi" w:cstheme="majorHAnsi"/>
-        </w:rPr>
-        <w:t>Característica funcional:</w:t>
-      </w:r>
-      <w:r>
-        <w:rPr>
-          <w:rStyle w:val="eop"/>
-          <w:rFonts w:asciiTheme="majorHAnsi" w:eastAsiaTheme="majorEastAsia" w:hAnsiTheme="majorHAnsi" w:cstheme="majorHAnsi"/>
-        </w:rPr>
-        <w:t> </w:t>
-      </w:r>
-    </w:p>
-    <w:p>
-      <w:pPr>
-        <w:pStyle w:val="paragraph"/>
-        <w:spacing w:before="0" w:beforeAutospacing="0" w:after="0" w:afterAutospacing="0"/>
-        <w:jc w:val="both"/>
-        <w:textAlignment w:val="baseline"/>
-        <w:rPr>
-          <w:rFonts w:asciiTheme="majorHAnsi" w:hAnsiTheme="majorHAnsi" w:cstheme="majorHAnsi"/>
-        </w:rPr>
-      </w:pPr>
-      <w:r>
-        <w:rPr>
-          <w:rStyle w:val="normaltextrun"/>
-          <w:rFonts w:asciiTheme="majorHAnsi" w:hAnsiTheme="majorHAnsi" w:cstheme="majorHAnsi"/>
-        </w:rPr>
-        <w:lastRenderedPageBreak/>
-        <w:t>Reconhecer o estabelecimento e ponto de interesse.</w:t>
-      </w:r>
-      <w:r>
-        <w:rPr>
-          <w:rStyle w:val="eop"/>
-          <w:rFonts w:asciiTheme="majorHAnsi" w:eastAsiaTheme="majorEastAsia" w:hAnsiTheme="majorHAnsi" w:cstheme="majorHAnsi"/>
-        </w:rPr>
-        <w:t> </w:t>
-      </w:r>
-    </w:p>
-    <w:p>
-      <w:pPr>
-        <w:pStyle w:val="paragraph"/>
-        <w:spacing w:before="0" w:beforeAutospacing="0" w:after="0" w:afterAutospacing="0"/>
-        <w:jc w:val="both"/>
-        <w:textAlignment w:val="baseline"/>
-        <w:rPr>
-          <w:rFonts w:asciiTheme="majorHAnsi" w:hAnsiTheme="majorHAnsi" w:cstheme="majorHAnsi"/>
-        </w:rPr>
-      </w:pPr>
-      <w:r>
-        <w:rPr>
-          <w:rStyle w:val="normaltextrun"/>
-          <w:rFonts w:asciiTheme="majorHAnsi" w:hAnsiTheme="majorHAnsi" w:cstheme="majorHAnsi"/>
-        </w:rPr>
-        <w:t>       2.   Rota</w:t>
-      </w:r>
-      <w:r>
-        <w:rPr>
-          <w:rStyle w:val="eop"/>
-          <w:rFonts w:asciiTheme="majorHAnsi" w:eastAsiaTheme="majorEastAsia" w:hAnsiTheme="majorHAnsi" w:cstheme="majorHAnsi"/>
-        </w:rPr>
-        <w:t>:</w:t>
-      </w:r>
-    </w:p>
-    <w:p>
-      <w:pPr>
-        <w:pStyle w:val="paragraph"/>
-        <w:spacing w:before="0" w:beforeAutospacing="0" w:after="0" w:afterAutospacing="0"/>
-        <w:jc w:val="both"/>
-        <w:textAlignment w:val="baseline"/>
-        <w:rPr>
-          <w:rFonts w:asciiTheme="majorHAnsi" w:hAnsiTheme="majorHAnsi" w:cstheme="majorHAnsi"/>
-        </w:rPr>
-      </w:pPr>
-      <w:r>
-        <w:rPr>
-          <w:rStyle w:val="normaltextrun"/>
-          <w:rFonts w:asciiTheme="majorHAnsi" w:hAnsiTheme="majorHAnsi" w:cstheme="majorHAnsi"/>
-        </w:rPr>
-        <w:t xml:space="preserve">No modo de operação </w:t>
-      </w:r>
-      <w:r>
-        <w:rPr>
-          <w:rStyle w:val="normaltextrun"/>
-          <w:rFonts w:asciiTheme="majorHAnsi" w:hAnsiTheme="majorHAnsi" w:cstheme="majorHAnsi"/>
-          <w:b/>
-          <w:bCs/>
-        </w:rPr>
-        <w:t>Rota</w:t>
-      </w:r>
-      <w:r>
-        <w:rPr>
-          <w:rStyle w:val="normaltextrun"/>
-          <w:rFonts w:asciiTheme="majorHAnsi" w:hAnsiTheme="majorHAnsi" w:cstheme="majorHAnsi"/>
-        </w:rPr>
-        <w:t xml:space="preserve">, será quando o usuário selecionara o modo rota e adicionar apenas a categoria que </w:t>
-      </w:r>
-      <w:r>
-        <w:rPr>
-          <w:rStyle w:val="normaltextrun"/>
-          <w:rFonts w:asciiTheme="majorHAnsi" w:hAnsiTheme="majorHAnsi" w:cstheme="majorHAnsi"/>
-        </w:rPr>
-        <w:t xml:space="preserve">conectara </w:t>
-      </w:r>
-      <w:proofErr w:type="spellStart"/>
-      <w:r>
-        <w:rPr>
-          <w:rStyle w:val="normaltextrun"/>
-          <w:rFonts w:asciiTheme="majorHAnsi" w:hAnsiTheme="majorHAnsi" w:cstheme="majorHAnsi"/>
-        </w:rPr>
-        <w:t>tags</w:t>
-      </w:r>
-      <w:proofErr w:type="spellEnd"/>
-      <w:r>
-        <w:rPr>
-          <w:rStyle w:val="normaltextrun"/>
-          <w:rFonts w:asciiTheme="majorHAnsi" w:hAnsiTheme="majorHAnsi" w:cstheme="majorHAnsi"/>
-        </w:rPr>
-        <w:t xml:space="preserve"> a tarefas pré-definidas.</w:t>
-      </w:r>
-    </w:p>
-    <w:p>
-      <w:pPr>
-        <w:pStyle w:val="paragraph"/>
-        <w:numPr>
-          <w:ilvl w:val="0"/>
-          <w:numId w:val="4"/>
-        </w:numPr>
-        <w:spacing w:before="0" w:beforeAutospacing="0" w:after="0" w:afterAutospacing="0"/>
-        <w:ind w:left="360" w:firstLine="0"/>
-        <w:jc w:val="both"/>
-        <w:textAlignment w:val="baseline"/>
-        <w:rPr>
-          <w:rFonts w:asciiTheme="majorHAnsi" w:hAnsiTheme="majorHAnsi" w:cstheme="majorHAnsi"/>
-        </w:rPr>
-      </w:pPr>
-      <w:r>
-        <w:rPr>
-          <w:rStyle w:val="normaltextrun"/>
-          <w:rFonts w:asciiTheme="majorHAnsi" w:hAnsiTheme="majorHAnsi" w:cstheme="majorHAnsi"/>
-        </w:rPr>
-        <w:t>Online: modo aproximação</w:t>
-      </w:r>
-      <w:r>
-        <w:rPr>
-          <w:rStyle w:val="eop"/>
-          <w:rFonts w:asciiTheme="majorHAnsi" w:eastAsiaTheme="majorEastAsia" w:hAnsiTheme="majorHAnsi" w:cstheme="majorHAnsi"/>
-        </w:rPr>
-        <w:t> </w:t>
-      </w:r>
-    </w:p>
-    <w:p>
-      <w:pPr>
-        <w:pStyle w:val="paragraph"/>
-        <w:numPr>
-          <w:ilvl w:val="0"/>
-          <w:numId w:val="4"/>
-        </w:numPr>
-        <w:spacing w:before="0" w:beforeAutospacing="0" w:after="0" w:afterAutospacing="0"/>
-        <w:ind w:left="360" w:firstLine="0"/>
-        <w:jc w:val="both"/>
-        <w:textAlignment w:val="baseline"/>
-        <w:rPr>
-          <w:rFonts w:asciiTheme="majorHAnsi" w:hAnsiTheme="majorHAnsi" w:cstheme="majorHAnsi"/>
-        </w:rPr>
-      </w:pPr>
-      <w:r>
-        <w:rPr>
-          <w:rStyle w:val="normaltextrun"/>
-          <w:rFonts w:asciiTheme="majorHAnsi" w:hAnsiTheme="majorHAnsi" w:cstheme="majorHAnsi"/>
-        </w:rPr>
-        <w:t>Offline: Modo de estimativa</w:t>
-      </w:r>
-      <w:r>
-        <w:rPr>
-          <w:rStyle w:val="eop"/>
-          <w:rFonts w:asciiTheme="majorHAnsi" w:eastAsiaTheme="majorEastAsia" w:hAnsiTheme="majorHAnsi" w:cstheme="majorHAnsi"/>
-        </w:rPr>
-        <w:t> </w:t>
-      </w:r>
-    </w:p>
-    <w:p>
-      <w:pPr>
-        <w:pStyle w:val="paragraph"/>
-        <w:numPr>
-          <w:ilvl w:val="0"/>
-          <w:numId w:val="5"/>
-        </w:numPr>
-        <w:spacing w:before="0" w:beforeAutospacing="0" w:after="0" w:afterAutospacing="0"/>
-        <w:ind w:left="1080" w:firstLine="0"/>
-        <w:jc w:val="both"/>
-        <w:textAlignment w:val="baseline"/>
-        <w:rPr>
-          <w:rFonts w:asciiTheme="majorHAnsi" w:hAnsiTheme="majorHAnsi" w:cstheme="majorHAnsi"/>
-        </w:rPr>
-      </w:pPr>
-      <w:r>
-        <w:rPr>
-          <w:rStyle w:val="normaltextrun"/>
-          <w:rFonts w:asciiTheme="majorHAnsi" w:hAnsiTheme="majorHAnsi" w:cstheme="majorHAnsi"/>
-        </w:rPr>
-        <w:t>Intermitente: Modo estimativa aproximado</w:t>
-      </w:r>
-      <w:r>
-        <w:rPr>
-          <w:rStyle w:val="eop"/>
-          <w:rFonts w:asciiTheme="majorHAnsi" w:eastAsiaTheme="majorEastAsia" w:hAnsiTheme="majorHAnsi" w:cstheme="majorHAnsi"/>
-        </w:rPr>
-        <w:t> </w:t>
-      </w:r>
-    </w:p>
-    <w:p>
-      <w:pPr>
-        <w:jc w:val="both"/>
-      </w:pPr>
-    </w:p>
-    <w:p>
-      <w:pPr>
-        <w:pStyle w:val="Ttulo3"/>
-      </w:pPr>
-      <w:bookmarkStart w:id="18" w:name="_Toc144197055"/>
-      <w:r>
-        <w:t xml:space="preserve">1.6.3. </w:t>
-      </w:r>
-      <w:r>
-        <w:t>Tarefas</w:t>
-      </w:r>
-      <w:bookmarkEnd w:id="18"/>
-    </w:p>
-    <w:p/>
-    <w:p>
-      <w:r>
-        <w:tab/>
-        <w:t xml:space="preserve">As tarefas são uns dos pontos mais importantes para esse trabalho por conta </w:t>
-      </w:r>
-      <w:r>
-        <w:t xml:space="preserve">de ser aonde os usuários irão adicionar as tarefas que desejam ser lembrados, dessa forma </w:t>
-      </w:r>
-      <w:r>
-        <w:t>o sistema poderá criar as rotas, aprimorar o feed.</w:t>
-      </w:r>
-    </w:p>
-    <w:p/>
-    <w:p>
-      <w:pPr>
-        <w:jc w:val="center"/>
-        <w:rPr>
-          <w:b/>
-        </w:rPr>
-      </w:pPr>
-      <w:r>
-        <w:rPr>
-          <w:b/>
-          <w:noProof/>
-        </w:rPr>
-        <w:drawing>
-          <wp:inline distT="0" distB="0" distL="0" distR="0" wp14:anchorId="00FBB281" wp14:editId="5170BEEF">
-            <wp:extent cx="2572109" cy="5344271"/>
-            <wp:effectExtent l="0" t="0" r="0" b="8890"/>
-            <wp:docPr id="9" name="Imagem 9"/>
-            <wp:cNvGraphicFramePr>
-              <a:graphicFrameLocks xmlns:a="http://schemas.openxmlformats.org/drawingml/2006/main" noChangeAspect="1"/>
-            </wp:cNvGraphicFramePr>
-            <a:graphic xmlns:a="http://schemas.openxmlformats.org/drawingml/2006/main">
-              <a:graphicData uri="http://schemas.openxmlformats.org/drawingml/2006/picture">
-                <pic:pic xmlns:pic="http://schemas.openxmlformats.org/drawingml/2006/picture">
-                  <pic:nvPicPr>
-                    <pic:cNvPr id="9" name="Abrir tarefa 2023-08-28 083755.png"/>
-                    <pic:cNvPicPr/>
-                  </pic:nvPicPr>
-                  <pic:blipFill>
-                    <a:blip r:embed="rId23">
-                      <a:extLst>
-                        <a:ext uri="{28A0092B-C50C-407E-A947-70E740481C1C}">
-                          <a14:useLocalDpi xmlns:a14="http://schemas.microsoft.com/office/drawing/2010/main" val="0"/>
-                        </a:ext>
-                      </a:extLst>
-                    </a:blip>
-                    <a:stretch>
-                      <a:fillRect/>
-                    </a:stretch>
-                  </pic:blipFill>
-                  <pic:spPr>
-                    <a:xfrm>
-                      <a:off x="0" y="0"/>
-                      <a:ext cx="2572109" cy="5344271"/>
-                    </a:xfrm>
-                    <a:prstGeom prst="rect">
-                      <a:avLst/>
-                    </a:prstGeom>
-                  </pic:spPr>
-                </pic:pic>
-              </a:graphicData>
-            </a:graphic>
-          </wp:inline>
-        </w:drawing>
-      </w:r>
-      <w:r>
-        <w:rPr>
-          <w:b/>
-        </w:rPr>
-        <w:t xml:space="preserve"> </w:t>
-      </w:r>
-    </w:p>
-    <w:p>
-      <w:pPr>
-        <w:jc w:val="center"/>
-      </w:pPr>
-      <w:r>
-        <w:rPr>
-          <w:b/>
-        </w:rPr>
-        <w:t>Figura</w:t>
-      </w:r>
-      <w:r>
-        <w:rPr>
-          <w:b/>
-        </w:rPr>
-        <w:t xml:space="preserve"> </w:t>
-      </w:r>
-      <w:r>
-        <w:rPr>
-          <w:b/>
-        </w:rPr>
-        <w:t>8</w:t>
-      </w:r>
-      <w:r>
-        <w:rPr>
-          <w:b/>
-        </w:rPr>
-        <w:t xml:space="preserve">: </w:t>
-      </w:r>
-      <w:r>
-        <w:t>Layout</w:t>
-      </w:r>
-      <w:r>
-        <w:rPr>
-          <w:b/>
-        </w:rPr>
-        <w:t xml:space="preserve"> </w:t>
-      </w:r>
-      <w:r>
-        <w:t>Menu tarefas</w:t>
-      </w:r>
-      <w:r>
-        <w:t>.</w:t>
-      </w:r>
-    </w:p>
-    <w:p>
-      <w:pPr>
-        <w:jc w:val="center"/>
-      </w:pPr>
-      <w:r>
-        <w:lastRenderedPageBreak/>
-        <w:t>Fonte: Imagem do autor.</w:t>
-      </w:r>
-    </w:p>
-    <w:p>
-      <w:pPr>
-        <w:jc w:val="both"/>
-      </w:pPr>
-      <w:r>
-        <w:tab/>
-        <w:t>Aqui podemos analisar que além do mapa já mostrado anteriormente existe a sua localização inicial e o destino,</w:t>
-      </w:r>
-      <w:r>
-        <w:t xml:space="preserve"> como </w:t>
-      </w:r>
-      <w:r>
-        <w:t>um campo</w:t>
-      </w:r>
-      <w:r>
-        <w:t xml:space="preserve"> para adicionar as </w:t>
-      </w:r>
-      <w:proofErr w:type="spellStart"/>
-      <w:r>
-        <w:t>tags</w:t>
-      </w:r>
-      <w:proofErr w:type="spellEnd"/>
-      <w:r>
-        <w:t xml:space="preserve"> e uma descrição da tarefa como o que fazer no local, o que comprar etc.</w:t>
-      </w:r>
-    </w:p>
-    <w:p>
-      <w:pPr>
-        <w:jc w:val="both"/>
-      </w:pPr>
-    </w:p>
-    <w:p>
-      <w:pPr>
-        <w:pStyle w:val="Ttulo4"/>
-      </w:pPr>
-      <w:bookmarkStart w:id="19" w:name="_Toc144197056"/>
-      <w:r>
-        <w:t>1.6.3.1. tarefas do dia</w:t>
-      </w:r>
-      <w:bookmarkEnd w:id="19"/>
-    </w:p>
-    <w:p>
-      <w:r>
-        <w:tab/>
-        <w:t>Seguindo a mesma logica do anterior, no entanto, essa tela funciona para mostrar as tarefas do dia, a distância e quantas você agendou para aquele dia.</w:t>
-      </w:r>
-      <w:r>
-        <w:t xml:space="preserve"> E selecionando alguma das tarefas ele abrira a edição/visualização da mesma.</w:t>
-      </w:r>
-    </w:p>
-    <w:p>
-      <w:pPr>
-        <w:jc w:val="center"/>
-      </w:pPr>
-      <w:r>
-        <w:rPr>
-          <w:noProof/>
-        </w:rPr>
-        <w:drawing>
-          <wp:inline distT="0" distB="0" distL="0" distR="0" wp14:anchorId="03CE0CEF" wp14:editId="1C0929F3">
-            <wp:extent cx="2314898" cy="5153744"/>
-            <wp:effectExtent l="0" t="0" r="9525" b="8890"/>
-            <wp:docPr id="10" name="Imagem 10"/>
-            <wp:cNvGraphicFramePr>
-              <a:graphicFrameLocks xmlns:a="http://schemas.openxmlformats.org/drawingml/2006/main" noChangeAspect="1"/>
-            </wp:cNvGraphicFramePr>
-            <a:graphic xmlns:a="http://schemas.openxmlformats.org/drawingml/2006/main">
-              <a:graphicData uri="http://schemas.openxmlformats.org/drawingml/2006/picture">
-                <pic:pic xmlns:pic="http://schemas.openxmlformats.org/drawingml/2006/picture">
-                  <pic:nvPicPr>
-                    <pic:cNvPr id="10" name="Tarefa do dia 2023-08-28 083824.png"/>
-                    <pic:cNvPicPr/>
-                  </pic:nvPicPr>
-                  <pic:blipFill>
-                    <a:blip r:embed="rId24">
-                      <a:extLst>
-                        <a:ext uri="{28A0092B-C50C-407E-A947-70E740481C1C}">
-                          <a14:useLocalDpi xmlns:a14="http://schemas.microsoft.com/office/drawing/2010/main" val="0"/>
-                        </a:ext>
-                      </a:extLst>
-                    </a:blip>
-                    <a:stretch>
-                      <a:fillRect/>
-                    </a:stretch>
-                  </pic:blipFill>
-                  <pic:spPr>
-                    <a:xfrm>
-                      <a:off x="0" y="0"/>
-                      <a:ext cx="2314898" cy="5153744"/>
-                    </a:xfrm>
-                    <a:prstGeom prst="rect">
-                      <a:avLst/>
-                    </a:prstGeom>
-                  </pic:spPr>
-                </pic:pic>
-              </a:graphicData>
-            </a:graphic>
-          </wp:inline>
-        </w:drawing>
-      </w:r>
-    </w:p>
-    <w:p>
-      <w:pPr>
-        <w:jc w:val="center"/>
-      </w:pPr>
-      <w:r>
-        <w:rPr>
-          <w:b/>
-        </w:rPr>
-        <w:t>Figura</w:t>
-      </w:r>
-      <w:r>
-        <w:rPr>
-          <w:b/>
-        </w:rPr>
-        <w:t xml:space="preserve"> </w:t>
-      </w:r>
-      <w:r>
-        <w:rPr>
-          <w:b/>
-        </w:rPr>
-        <w:t>9</w:t>
-      </w:r>
-      <w:r>
-        <w:rPr>
-          <w:b/>
-        </w:rPr>
-        <w:t xml:space="preserve">: </w:t>
-      </w:r>
-      <w:r>
-        <w:t>Layout</w:t>
-      </w:r>
-      <w:r>
-        <w:t xml:space="preserve"> tarefas do dia</w:t>
-      </w:r>
-      <w:r>
-        <w:t>.</w:t>
-      </w:r>
-    </w:p>
-    <w:p>
-      <w:pPr>
-        <w:jc w:val="center"/>
-      </w:pPr>
-      <w:r>
-        <w:t>Fonte: Imagem do autor.</w:t>
-      </w:r>
-    </w:p>
-    <w:p>
-      <w:pPr>
-        <w:jc w:val="both"/>
-      </w:pPr>
-    </w:p>
-    <w:p>
-      <w:pPr>
-        <w:pStyle w:val="Ttulo3"/>
-      </w:pPr>
-      <w:bookmarkStart w:id="20" w:name="_Toc144197057"/>
-      <w:r>
-        <w:t>1.6.4. Agenda de navegação</w:t>
-      </w:r>
-      <w:bookmarkEnd w:id="20"/>
-    </w:p>
-    <w:p>
-      <w:r>
-        <w:lastRenderedPageBreak/>
-        <w:tab/>
-        <w:t>A agenda de navegação é um calendário aonde ficará registrado prazos, e agendamentos, também está presente o mapa para adição de tarefas.</w:t>
-      </w:r>
-    </w:p>
-    <w:p>
-      <w:pPr>
-        <w:jc w:val="center"/>
-      </w:pPr>
-      <w:r>
-        <w:rPr>
-          <w:noProof/>
-        </w:rPr>
-        <w:drawing>
-          <wp:inline distT="0" distB="0" distL="0" distR="0" wp14:anchorId="733C6491" wp14:editId="22B34D73">
-            <wp:extent cx="2333951" cy="5172797"/>
-            <wp:effectExtent l="0" t="0" r="9525" b="0"/>
-            <wp:docPr id="11" name="Imagem 11"/>
-            <wp:cNvGraphicFramePr>
-              <a:graphicFrameLocks xmlns:a="http://schemas.openxmlformats.org/drawingml/2006/main" noChangeAspect="1"/>
-            </wp:cNvGraphicFramePr>
-            <a:graphic xmlns:a="http://schemas.openxmlformats.org/drawingml/2006/main">
-              <a:graphicData uri="http://schemas.openxmlformats.org/drawingml/2006/picture">
-                <pic:pic xmlns:pic="http://schemas.openxmlformats.org/drawingml/2006/picture">
-                  <pic:nvPicPr>
-                    <pic:cNvPr id="11" name="Agenda navegacao1 2023-08-28 083854.png"/>
-                    <pic:cNvPicPr/>
-                  </pic:nvPicPr>
-                  <pic:blipFill>
-                    <a:blip r:embed="rId25">
-                      <a:extLst>
-                        <a:ext uri="{28A0092B-C50C-407E-A947-70E740481C1C}">
-                          <a14:useLocalDpi xmlns:a14="http://schemas.microsoft.com/office/drawing/2010/main" val="0"/>
-                        </a:ext>
-                      </a:extLst>
-                    </a:blip>
-                    <a:stretch>
-                      <a:fillRect/>
-                    </a:stretch>
-                  </pic:blipFill>
-                  <pic:spPr>
-                    <a:xfrm>
-                      <a:off x="0" y="0"/>
-                      <a:ext cx="2333951" cy="5172797"/>
-                    </a:xfrm>
-                    <a:prstGeom prst="rect">
-                      <a:avLst/>
-                    </a:prstGeom>
-                  </pic:spPr>
-                </pic:pic>
-              </a:graphicData>
-            </a:graphic>
-          </wp:inline>
-        </w:drawing>
-      </w:r>
-    </w:p>
-    <w:p>
-      <w:pPr>
-        <w:jc w:val="center"/>
-      </w:pPr>
-      <w:r>
-        <w:rPr>
-          <w:b/>
-        </w:rPr>
-        <w:t>Figura</w:t>
-      </w:r>
-      <w:r>
-        <w:rPr>
-          <w:b/>
-        </w:rPr>
-        <w:t xml:space="preserve"> </w:t>
-      </w:r>
-      <w:r>
-        <w:rPr>
-          <w:b/>
-        </w:rPr>
-        <w:t>10</w:t>
-      </w:r>
-      <w:r>
-        <w:rPr>
-          <w:b/>
-        </w:rPr>
-        <w:t xml:space="preserve">: </w:t>
-      </w:r>
-      <w:r>
-        <w:t>Layout</w:t>
-      </w:r>
-      <w:r>
-        <w:t xml:space="preserve"> </w:t>
-      </w:r>
-      <w:r>
-        <w:t>Agenda de Navegação</w:t>
-      </w:r>
-      <w:r>
-        <w:t>.</w:t>
-      </w:r>
-    </w:p>
-    <w:p>
-      <w:pPr>
-        <w:jc w:val="center"/>
-      </w:pPr>
-      <w:r>
-        <w:t>Fonte: Imagem do autor.</w:t>
-      </w:r>
-    </w:p>
-    <w:p>
-      <w:pPr>
-        <w:jc w:val="center"/>
-      </w:pPr>
-    </w:p>
-    <w:p/>
-    <w:p>
-      <w:pPr>
-        <w:pStyle w:val="Ttulo3"/>
-      </w:pPr>
-      <w:r>
-        <w:t xml:space="preserve">1.6.5. </w:t>
-      </w:r>
-      <w:r>
-        <w:t>Login</w:t>
-      </w:r>
-    </w:p>
-    <w:p/>
-    <w:p>
-      <w:pPr>
         <w:sectPr>
-          <w:headerReference w:type="default" r:id="rId26"/>
-          <w:footerReference w:type="default" r:id="rId27"/>
+          <w:headerReference w:type="default" r:id="rId21"/>
+          <w:footerReference w:type="default" r:id="rId22"/>
           <w:pgSz w:w="11906" w:h="16838"/>
           <w:pgMar w:top="1701" w:right="1134" w:bottom="1134" w:left="1701" w:header="720" w:footer="720" w:gutter="0"/>
           <w:cols w:space="720"/>
@@ -7149,57 +6119,22 @@
           <w:docGrid w:linePitch="299" w:charSpace="-6145"/>
         </w:sectPr>
       </w:pPr>
-      <w:r>
-        <w:t>O login e a tela inicial do seu aplicativo  nele será realizada e autenticação do usuário para utilização do aplicativ</w:t>
-      </w:r>
-    </w:p>
-    <w:p>
-      <w:pPr>
-        <w:rPr>
-          <w:color w:val="0070C0"/>
-        </w:rPr>
-      </w:pPr>
-      <w:r>
-        <w:rPr>
-          <w:color w:val="0070C0"/>
-        </w:rPr>
+    </w:p>
+    <w:p>
+      <w:pPr>
+        <w:pStyle w:val="Ttulo1"/>
+      </w:pPr>
+      <w:bookmarkStart w:id="16" w:name="_Toc455958623"/>
+      <w:bookmarkStart w:id="17" w:name="_Toc144197058"/>
+      <w:bookmarkEnd w:id="16"/>
+      <w:r>
         <w:lastRenderedPageBreak/>
-        <w:t>[Cada seção primária deve</w:t>
-      </w:r>
-      <w:r>
-        <w:rPr>
-          <w:color w:val="0070C0"/>
-        </w:rPr>
-        <w:t xml:space="preserve"> ser iniciada em uma nova folha</w:t>
-      </w:r>
-      <w:r>
-        <w:rPr>
-          <w:color w:val="0070C0"/>
-        </w:rPr>
-        <w:t>]</w:t>
-      </w:r>
-    </w:p>
-    <w:p>
-      <w:pPr>
-        <w:rPr>
-          <w:color w:val="0070C0"/>
-        </w:rPr>
-      </w:pPr>
-    </w:p>
-    <w:p>
-      <w:pPr>
-        <w:pStyle w:val="Ttulo1"/>
-      </w:pPr>
-      <w:bookmarkStart w:id="21" w:name="_Toc455958623"/>
-      <w:bookmarkStart w:id="22" w:name="_Toc144197058"/>
-      <w:bookmarkEnd w:id="21"/>
-      <w:r>
         <w:t xml:space="preserve">2 </w:t>
       </w:r>
       <w:r>
         <w:t>REVISÃO BIBLIOGRAFICA</w:t>
       </w:r>
-      <w:bookmarkEnd w:id="22"/>
+      <w:bookmarkEnd w:id="17"/>
     </w:p>
     <w:p>
       <w:pPr>
@@ -7285,16 +6220,16 @@
       <w:pPr>
         <w:pStyle w:val="Ttulo2"/>
       </w:pPr>
-      <w:bookmarkStart w:id="23" w:name="_Toc455958624"/>
-      <w:bookmarkStart w:id="24" w:name="_Toc144197059"/>
-      <w:bookmarkEnd w:id="23"/>
+      <w:bookmarkStart w:id="18" w:name="_Toc455958624"/>
+      <w:bookmarkStart w:id="19" w:name="_Toc144197059"/>
+      <w:bookmarkEnd w:id="18"/>
       <w:r>
         <w:t xml:space="preserve">2.1 </w:t>
       </w:r>
       <w:r>
         <w:t>Design</w:t>
       </w:r>
-      <w:bookmarkEnd w:id="24"/>
+      <w:bookmarkEnd w:id="19"/>
     </w:p>
     <w:p>
       <w:pPr>
@@ -7388,11 +6323,7 @@
         <w:t>Myers define IHC da seguinte maneira</w:t>
       </w:r>
       <w:r>
-        <w:t xml:space="preserve"> Interação Humano-Computador é o estudo de como as pessoas projetam, implementam, e usam sistemas computacionais interativos e como os computadores afetam os indivíduos, as organizações e a sociedade. Isso engloba não somente a facilidade de uso, mas também novas técnicas de interação para suportar as tarefas do usuário, fornecendo melhor acesso à informação, e criando formas de comunicações mais capazes. Envolve dispositivos de entrada e saída e as técnicas de interação que os utilizam; como a informação é apresentada e requisitada; como as ações do computador são controladas e monitoradas; todas as formas de ajuda, documentação e treinamento; as ferramentas utilizadas </w:t>
-      </w:r>
-      <w:r>
-        <w:lastRenderedPageBreak/>
-        <w:t>para projetar, construir, testar, e avaliar as interfaces de usuário; e processos que os desenvolvedores seguem enquanto criam as interfaces. (MYERS et al., 1996).</w:t>
+        <w:t xml:space="preserve"> Interação Humano-Computador é o estudo de como as pessoas projetam, implementam, e usam sistemas computacionais interativos e como os computadores afetam os indivíduos, as organizações e a sociedade. Isso engloba não somente a facilidade de uso, mas também novas técnicas de interação para suportar as tarefas do usuário, fornecendo melhor acesso à informação, e criando formas de comunicações mais capazes. Envolve dispositivos de entrada e saída e as técnicas de interação que os utilizam; como a informação é apresentada e requisitada; como as ações do computador são controladas e monitoradas; todas as formas de ajuda, documentação e treinamento; as ferramentas utilizadas para projetar, construir, testar, e avaliar as interfaces de usuário; e processos que os desenvolvedores seguem enquanto criam as interfaces. (MYERS et al., 1996).</w:t>
       </w:r>
     </w:p>
     <w:p>
@@ -7408,18 +6339,17 @@
       <w:pPr>
         <w:pStyle w:val="Ttulo2"/>
       </w:pPr>
-      <w:bookmarkStart w:id="25" w:name="_Toc455958625"/>
-      <w:bookmarkStart w:id="26" w:name="_Toc144197060"/>
-      <w:bookmarkEnd w:id="25"/>
+      <w:bookmarkStart w:id="20" w:name="_Toc455958625"/>
+      <w:bookmarkStart w:id="21" w:name="_Toc144197060"/>
+      <w:bookmarkEnd w:id="20"/>
       <w:r>
         <w:t xml:space="preserve">2.1. </w:t>
       </w:r>
       <w:r>
         <w:t>UML</w:t>
       </w:r>
-      <w:bookmarkEnd w:id="26"/>
-    </w:p>
-    <w:p/>
+      <w:bookmarkEnd w:id="21"/>
+    </w:p>
     <w:p>
       <w:pPr>
         <w:ind w:firstLine="851"/>
@@ -7443,7 +6373,6 @@
         <w:t>2.2. PHP</w:t>
       </w:r>
     </w:p>
-    <w:p/>
     <w:p>
       <w:pPr>
         <w:jc w:val="both"/>
@@ -7481,7 +6410,6 @@
         <w:t>2.3 JavaScript</w:t>
       </w:r>
     </w:p>
-    <w:p/>
     <w:p>
       <w:pPr>
         <w:jc w:val="both"/>
@@ -7493,12 +6421,42 @@
         <w:t xml:space="preserve">JavaScript é uma linguagem de programação </w:t>
       </w:r>
       <w:r>
-        <w:t>dinâmica de proposito de uso generalista ele funciona pela interpretação do próprio b</w:t>
-      </w:r>
-      <w:bookmarkStart w:id="27" w:name="_GoBack"/>
-      <w:bookmarkEnd w:id="27"/>
-      <w:r>
-        <w:t>rowser</w:t>
+        <w:t xml:space="preserve">dinâmica de proposito de uso generalista </w:t>
+      </w:r>
+      <w:r>
+        <w:t>c</w:t>
+      </w:r>
+      <w:r>
+        <w:t>riada</w:t>
+      </w:r>
+      <w:r>
+        <w:t xml:space="preserve"> </w:t>
+      </w:r>
+      <w:r>
+        <w:t xml:space="preserve">pela Netscape Communications Corporation4 e foi desenvolvida com o nome </w:t>
+      </w:r>
+      <w:proofErr w:type="gramStart"/>
+      <w:r>
+        <w:t>de Mocha</w:t>
+      </w:r>
+      <w:proofErr w:type="gramEnd"/>
+      <w:r>
+        <w:t>, depois passou a se chamar LiveScript</w:t>
+      </w:r>
+      <w:r>
+        <w:t xml:space="preserve"> 1995 </w:t>
+      </w:r>
+      <w:r>
+        <w:t>integrando em a versão 2.0B3 do navegador Netscape e tinha como sua finalidade implementar uma nova tecnologia de processamento pelo cliente</w:t>
+      </w:r>
+      <w:r>
+        <w:t xml:space="preserve"> </w:t>
+      </w:r>
+      <w:r>
+        <w:t>ele funciona</w:t>
+      </w:r>
+      <w:r>
+        <w:t>.</w:t>
       </w:r>
     </w:p>
     <w:p>
@@ -7508,6 +6466,15 @@
       <w:r>
         <w:tab/>
       </w:r>
+      <w:r>
+        <w:t>Segundo Grillo, Felipe e Fortes, Renata (2008) “</w:t>
+      </w:r>
+      <w:r>
+        <w:t>JavaScript é uma linguagem completa e poderosa que possui muitas das qualidades de diversas outras linguagens, como: listas associativas, tipagem dinâmica e expressões regulares de Perl e a sintaxe similar a C/C++, linguagens de grande reconhecimento tanto no mundo acadêmico quanto comercialmente. Além disso, JavaScript é multiparadigma e entre eles destacam-se a programação estrutural e orientada a objeto; possui funções de ordem superior; entre outros.</w:t>
+      </w:r>
+      <w:r>
+        <w:t>”</w:t>
+      </w:r>
     </w:p>
     <w:p>
       <w:pPr>
@@ -7519,8 +6486,8 @@
       <w:pPr>
         <w:jc w:val="both"/>
         <w:sectPr>
-          <w:headerReference w:type="default" r:id="rId28"/>
-          <w:footerReference w:type="default" r:id="rId29"/>
+          <w:headerReference w:type="default" r:id="rId23"/>
+          <w:footerReference w:type="default" r:id="rId24"/>
           <w:pgSz w:w="11906" w:h="16838"/>
           <w:pgMar w:top="1701" w:right="1134" w:bottom="1134" w:left="1701" w:header="720" w:footer="720" w:gutter="0"/>
           <w:cols w:space="720"/>
@@ -7533,24 +6500,24 @@
       <w:pPr>
         <w:pStyle w:val="Ttulo1"/>
       </w:pPr>
-      <w:bookmarkStart w:id="28" w:name="_Toc455958626"/>
-      <w:bookmarkStart w:id="29" w:name="_Toc144197061"/>
-      <w:bookmarkEnd w:id="28"/>
+      <w:bookmarkStart w:id="22" w:name="_Toc455958626"/>
+      <w:bookmarkStart w:id="23" w:name="_Toc144197061"/>
+      <w:bookmarkEnd w:id="22"/>
       <w:r>
         <w:lastRenderedPageBreak/>
         <w:t>3 METODOLOGIA</w:t>
       </w:r>
-      <w:bookmarkEnd w:id="29"/>
+      <w:bookmarkEnd w:id="23"/>
     </w:p>
     <w:p>
       <w:pPr>
         <w:pStyle w:val="Ttulo3"/>
       </w:pPr>
-      <w:bookmarkStart w:id="30" w:name="_Toc144197062"/>
+      <w:bookmarkStart w:id="24" w:name="_Toc144197062"/>
       <w:r>
         <w:t xml:space="preserve">3.1 </w:t>
       </w:r>
-      <w:bookmarkEnd w:id="30"/>
+      <w:bookmarkEnd w:id="24"/>
       <w:r>
         <w:t xml:space="preserve">Algoritmo de </w:t>
       </w:r>
@@ -7587,7 +6554,7 @@
           <w:szCs w:val="24"/>
         </w:rPr>
       </w:pPr>
-      <w:bookmarkStart w:id="31" w:name="_Toc144197063"/>
+      <w:bookmarkStart w:id="25" w:name="_Toc144197063"/>
       <w:r>
         <w:rPr>
           <w:rFonts w:cs="Times New Roman"/>
@@ -7596,7 +6563,7 @@
         <w:lastRenderedPageBreak/>
         <w:t>REFERÊNCIAS</w:t>
       </w:r>
-      <w:bookmarkEnd w:id="31"/>
+      <w:bookmarkEnd w:id="25"/>
     </w:p>
     <w:p>
       <w:pPr>
@@ -7648,7 +6615,7 @@
       <w:pPr>
         <w:spacing w:line="240" w:lineRule="auto"/>
       </w:pPr>
-      <w:hyperlink r:id="rId30">
+      <w:hyperlink r:id="rId25">
         <w:r>
           <w:rPr>
             <w:rStyle w:val="LinkdaInternet"/>
@@ -8209,7 +7176,7 @@
       <w:r>
         <w:t xml:space="preserve"> </w:t>
       </w:r>
-      <w:hyperlink r:id="rId31" w:history="1">
+      <w:hyperlink r:id="rId26" w:history="1">
         <w:r>
           <w:rPr>
             <w:rStyle w:val="Hyperlink"/>
@@ -8301,8 +7268,8 @@
           <w:rFonts w:cs="Times New Roman"/>
         </w:rPr>
         <w:sectPr>
-          <w:headerReference w:type="default" r:id="rId32"/>
-          <w:footerReference w:type="default" r:id="rId33"/>
+          <w:headerReference w:type="default" r:id="rId27"/>
+          <w:footerReference w:type="default" r:id="rId28"/>
           <w:pgSz w:w="11906" w:h="16838"/>
           <w:pgMar w:top="1701" w:right="1134" w:bottom="1134" w:left="1701" w:header="720" w:footer="720" w:gutter="0"/>
           <w:cols w:space="720"/>
@@ -8352,9 +7319,9 @@
           <w:szCs w:val="24"/>
         </w:rPr>
       </w:pPr>
-      <w:bookmarkStart w:id="32" w:name="_Toc455958627"/>
-      <w:bookmarkStart w:id="33" w:name="_Toc144197064"/>
-      <w:bookmarkEnd w:id="32"/>
+      <w:bookmarkStart w:id="26" w:name="_Toc455958627"/>
+      <w:bookmarkStart w:id="27" w:name="_Toc144197064"/>
+      <w:bookmarkEnd w:id="26"/>
       <w:r>
         <w:rPr>
           <w:rFonts w:cs="Times New Roman"/>
@@ -8363,7 +7330,7 @@
         <w:lastRenderedPageBreak/>
         <w:t>GLOSSÁRIO</w:t>
       </w:r>
-      <w:bookmarkEnd w:id="33"/>
+      <w:bookmarkEnd w:id="27"/>
     </w:p>
     <w:p>
       <w:pPr>
@@ -8565,8 +7532,8 @@
           <w:rFonts w:cs="Times New Roman"/>
         </w:rPr>
         <w:sectPr>
-          <w:headerReference w:type="default" r:id="rId34"/>
-          <w:footerReference w:type="default" r:id="rId35"/>
+          <w:headerReference w:type="default" r:id="rId29"/>
+          <w:footerReference w:type="default" r:id="rId30"/>
           <w:pgSz w:w="11906" w:h="16838"/>
           <w:pgMar w:top="1701" w:right="1134" w:bottom="1134" w:left="1701" w:header="720" w:footer="720" w:gutter="0"/>
           <w:cols w:space="720"/>
@@ -8593,14 +7560,14 @@
         <w:pStyle w:val="Ttulo1"/>
         <w:jc w:val="center"/>
       </w:pPr>
-      <w:bookmarkStart w:id="34" w:name="_Toc455958628"/>
-      <w:bookmarkStart w:id="35" w:name="_Toc144197065"/>
-      <w:bookmarkEnd w:id="34"/>
+      <w:bookmarkStart w:id="28" w:name="_Toc455958628"/>
+      <w:bookmarkStart w:id="29" w:name="_Toc144197065"/>
+      <w:bookmarkEnd w:id="28"/>
       <w:r>
         <w:lastRenderedPageBreak/>
         <w:t>APÊNDICE A – Título do apêndice</w:t>
       </w:r>
-      <w:bookmarkEnd w:id="35"/>
+      <w:bookmarkEnd w:id="29"/>
     </w:p>
     <w:p>
       <w:pPr>
@@ -8664,8 +7631,8 @@
           <w:rFonts w:cs="Times New Roman"/>
         </w:rPr>
         <w:sectPr>
-          <w:headerReference w:type="default" r:id="rId36"/>
-          <w:footerReference w:type="default" r:id="rId37"/>
+          <w:headerReference w:type="default" r:id="rId31"/>
+          <w:footerReference w:type="default" r:id="rId32"/>
           <w:pgSz w:w="11906" w:h="16838"/>
           <w:pgMar w:top="1701" w:right="1134" w:bottom="1134" w:left="1701" w:header="720" w:footer="720" w:gutter="0"/>
           <w:cols w:space="720"/>
@@ -8679,14 +7646,14 @@
         <w:pStyle w:val="Ttulo1"/>
         <w:jc w:val="center"/>
       </w:pPr>
-      <w:bookmarkStart w:id="36" w:name="_Toc455958629"/>
-      <w:bookmarkStart w:id="37" w:name="_Toc144197066"/>
-      <w:bookmarkEnd w:id="36"/>
+      <w:bookmarkStart w:id="30" w:name="_Toc455958629"/>
+      <w:bookmarkStart w:id="31" w:name="_Toc144197066"/>
+      <w:bookmarkEnd w:id="30"/>
       <w:r>
         <w:lastRenderedPageBreak/>
         <w:t>ANEXO A – Título do anexo</w:t>
       </w:r>
-      <w:bookmarkEnd w:id="37"/>
+      <w:bookmarkEnd w:id="31"/>
     </w:p>
     <w:p>
       <w:pPr>
@@ -8753,10 +7720,10 @@
     </w:p>
     <w:p/>
     <w:sectPr>
-      <w:headerReference w:type="default" r:id="rId38"/>
-      <w:footerReference w:type="default" r:id="rId39"/>
-      <w:headerReference w:type="first" r:id="rId40"/>
-      <w:footerReference w:type="first" r:id="rId41"/>
+      <w:headerReference w:type="default" r:id="rId33"/>
+      <w:footerReference w:type="default" r:id="rId34"/>
+      <w:headerReference w:type="first" r:id="rId35"/>
+      <w:footerReference w:type="first" r:id="rId36"/>
       <w:pgSz w:w="11906" w:h="16838"/>
       <w:pgMar w:top="1701" w:right="1134" w:bottom="1134" w:left="1701" w:header="720" w:footer="720" w:gutter="0"/>
       <w:cols w:space="720"/>
@@ -11741,7 +10708,7 @@
 </file>
 
 <file path=customXml/itemProps1.xml><?xml version="1.0" encoding="utf-8"?>
-<ds:datastoreItem xmlns:ds="http://schemas.openxmlformats.org/officeDocument/2006/customXml" ds:itemID="{F5E619F0-D12C-4523-B793-7111CB449E26}">
+<ds:datastoreItem xmlns:ds="http://schemas.openxmlformats.org/officeDocument/2006/customXml" ds:itemID="{44517EF8-E137-4110-A41B-A0A37D00D716}">
   <ds:schemaRefs>
     <ds:schemaRef ds:uri="http://schemas.openxmlformats.org/officeDocument/2006/bibliography"/>
   </ds:schemaRefs>

</xml_diff>

<commit_message>
Atualização de segurança 1.1 - Session
</commit_message>
<xml_diff>
--- a/PLGdocx.docx
+++ b/PLGdocx.docx
@@ -4461,34 +4461,32 @@
         </w:rPr>
         <w:t>registrando trafego de estoque, cadastro de produto e clientes assim como controle de compra e venda</w:t>
       </w:r>
-      <w:bookmarkStart w:id="2" w:name="_GoBack"/>
+      <w:r>
+        <w:rPr>
+          <w:rFonts w:cs="Times New Roman"/>
+        </w:rPr>
+        <w:t>.</w:t>
+      </w:r>
+    </w:p>
+    <w:p>
+      <w:pPr>
+        <w:jc w:val="both"/>
+        <w:rPr>
+          <w:rFonts w:cs="Times New Roman"/>
+        </w:rPr>
+      </w:pPr>
+    </w:p>
+    <w:p>
+      <w:pPr>
+        <w:pStyle w:val="Ttulo2"/>
+      </w:pPr>
+      <w:bookmarkStart w:id="2" w:name="_Toc455958619"/>
+      <w:bookmarkStart w:id="3" w:name="_Toc144197043"/>
       <w:bookmarkEnd w:id="2"/>
       <w:r>
-        <w:rPr>
-          <w:rFonts w:cs="Times New Roman"/>
-        </w:rPr>
-        <w:t>.</w:t>
-      </w:r>
-    </w:p>
-    <w:p>
-      <w:pPr>
-        <w:jc w:val="both"/>
-        <w:rPr>
-          <w:rFonts w:cs="Times New Roman"/>
-        </w:rPr>
-      </w:pPr>
-    </w:p>
-    <w:p>
-      <w:pPr>
-        <w:pStyle w:val="Ttulo2"/>
-      </w:pPr>
-      <w:bookmarkStart w:id="3" w:name="_Toc455958619"/>
-      <w:bookmarkStart w:id="4" w:name="_Toc144197043"/>
+        <w:t>1.1 Planejamento</w:t>
+      </w:r>
       <w:bookmarkEnd w:id="3"/>
-      <w:r>
-        <w:t>1.1 Planejamento</w:t>
-      </w:r>
-      <w:bookmarkEnd w:id="4"/>
     </w:p>
     <w:p>
       <w:pPr>
@@ -4589,11 +4587,11 @@
       <w:pPr>
         <w:pStyle w:val="Ttulo3"/>
       </w:pPr>
-      <w:bookmarkStart w:id="5" w:name="_Toc144197044"/>
+      <w:bookmarkStart w:id="4" w:name="_Toc144197044"/>
       <w:r>
         <w:t>1.1.1 Caso de Uso</w:t>
       </w:r>
-      <w:bookmarkEnd w:id="5"/>
+      <w:bookmarkEnd w:id="4"/>
     </w:p>
     <w:p>
       <w:pPr>
@@ -4754,14 +4752,14 @@
           <w:lang w:eastAsia="pt-BR"/>
         </w:rPr>
       </w:pPr>
-      <w:bookmarkStart w:id="6" w:name="_Toc144197045"/>
+      <w:bookmarkStart w:id="5" w:name="_Toc144197045"/>
       <w:r>
         <w:rPr>
           <w:lang w:eastAsia="pt-BR"/>
         </w:rPr>
         <w:t>1.2. Especificações</w:t>
       </w:r>
-      <w:bookmarkEnd w:id="6"/>
+      <w:bookmarkEnd w:id="5"/>
     </w:p>
     <w:p>
       <w:pPr>
@@ -4820,7 +4818,7 @@
       <w:pPr>
         <w:pStyle w:val="Ttulo2"/>
       </w:pPr>
-      <w:bookmarkStart w:id="7" w:name="_Toc144197046"/>
+      <w:bookmarkStart w:id="6" w:name="_Toc144197046"/>
       <w:r>
         <w:t>1.</w:t>
       </w:r>
@@ -4830,7 +4828,7 @@
       <w:r>
         <w:t>. Banco de Dados</w:t>
       </w:r>
-      <w:bookmarkEnd w:id="7"/>
+      <w:bookmarkEnd w:id="6"/>
     </w:p>
     <w:p>
       <w:pPr>
@@ -4866,10 +4864,10 @@
           <w:noProof/>
         </w:rPr>
         <w:drawing>
-          <wp:inline distT="0" distB="0" distL="0" distR="0" wp14:anchorId="0C235AD3" wp14:editId="3143F976">
-            <wp:extent cx="5760085" cy="4392930"/>
-            <wp:effectExtent l="0" t="0" r="0" b="7620"/>
-            <wp:docPr id="4" name="Imagem 4"/>
+          <wp:inline distT="0" distB="0" distL="0" distR="0" wp14:anchorId="2E1BF554" wp14:editId="22D90DCB">
+            <wp:extent cx="5760085" cy="1529715"/>
+            <wp:effectExtent l="0" t="0" r="0" b="0"/>
+            <wp:docPr id="3" name="Imagem 3"/>
             <wp:cNvGraphicFramePr>
               <a:graphicFrameLocks xmlns:a="http://schemas.openxmlformats.org/drawingml/2006/main" noChangeAspect="1"/>
             </wp:cNvGraphicFramePr>
@@ -4877,7 +4875,7 @@
               <a:graphicData uri="http://schemas.openxmlformats.org/drawingml/2006/picture">
                 <pic:pic xmlns:pic="http://schemas.openxmlformats.org/drawingml/2006/picture">
                   <pic:nvPicPr>
-                    <pic:cNvPr id="4" name="recall_tabela_relacional.png"/>
+                    <pic:cNvPr id="3" name="BD_plglog.png"/>
                     <pic:cNvPicPr/>
                   </pic:nvPicPr>
                   <pic:blipFill>
@@ -4895,7 +4893,7 @@
                   <pic:spPr>
                     <a:xfrm>
                       <a:off x="0" y="0"/>
-                      <a:ext cx="5760085" cy="4392930"/>
+                      <a:ext cx="5760085" cy="1529715"/>
                     </a:xfrm>
                     <a:prstGeom prst="rect">
                       <a:avLst/>
@@ -4960,7 +4958,31 @@
       </w:pPr>
       <w:r>
         <w:tab/>
-        <w:t>Considerando as necessidades do projeto foi projeto o banco com quatro tabelas sendo eles nomeadas: usuarios, tarefas, enderecos e estabelecimentos.</w:t>
+        <w:t xml:space="preserve">Considerando as necessidades do projeto foi projeto o banco com quatro tabelas sendo eles nomeadas: </w:t>
+      </w:r>
+      <w:r>
+        <w:t>Clientes</w:t>
+      </w:r>
+      <w:r>
+        <w:t xml:space="preserve">, </w:t>
+      </w:r>
+      <w:r>
+        <w:t>Produtos</w:t>
+      </w:r>
+      <w:r>
+        <w:t xml:space="preserve">, </w:t>
+      </w:r>
+      <w:r>
+        <w:t xml:space="preserve">Pallets </w:t>
+      </w:r>
+      <w:r>
+        <w:t xml:space="preserve">e </w:t>
+      </w:r>
+      <w:r>
+        <w:t>Movimentação</w:t>
+      </w:r>
+      <w:r>
+        <w:t>.</w:t>
       </w:r>
     </w:p>
     <w:p>
@@ -4972,7 +4994,7 @@
       <w:pPr>
         <w:pStyle w:val="Ttulo3"/>
       </w:pPr>
-      <w:bookmarkStart w:id="8" w:name="_Toc144197047"/>
+      <w:bookmarkStart w:id="7" w:name="_Toc144197047"/>
       <w:r>
         <w:t>1.</w:t>
       </w:r>
@@ -4982,91 +5004,310 @@
       <w:r>
         <w:t>.1 Descrição do Banco de Dados</w:t>
       </w:r>
+      <w:bookmarkEnd w:id="7"/>
+    </w:p>
+    <w:p>
+      <w:pPr>
+        <w:jc w:val="both"/>
+        <w:rPr>
+          <w:lang w:eastAsia="pt-BR"/>
+        </w:rPr>
+      </w:pPr>
+      <w:r>
+        <w:rPr>
+          <w:lang w:eastAsia="pt-BR"/>
+        </w:rPr>
+        <w:tab/>
+      </w:r>
+      <w:r>
+        <w:rPr>
+          <w:lang w:eastAsia="pt-BR"/>
+        </w:rPr>
+        <w:t>Clientes</w:t>
+      </w:r>
+      <w:r>
+        <w:rPr>
+          <w:lang w:eastAsia="pt-BR"/>
+        </w:rPr>
+        <w:t xml:space="preserve">: </w:t>
+      </w:r>
+      <w:r>
+        <w:rPr>
+          <w:lang w:eastAsia="pt-BR"/>
+        </w:rPr>
+        <w:t xml:space="preserve">nessa tabela foi criado os seguintes campos </w:t>
+      </w:r>
+      <w:r>
+        <w:rPr>
+          <w:lang w:eastAsia="pt-BR"/>
+        </w:rPr>
+        <w:t>autor</w:t>
+      </w:r>
+      <w:r>
+        <w:rPr>
+          <w:lang w:eastAsia="pt-BR"/>
+        </w:rPr>
+        <w:t xml:space="preserve">, </w:t>
+      </w:r>
+      <w:r>
+        <w:rPr>
+          <w:lang w:eastAsia="pt-BR"/>
+        </w:rPr>
+        <w:t>nome</w:t>
+      </w:r>
+      <w:r>
+        <w:rPr>
+          <w:lang w:eastAsia="pt-BR"/>
+        </w:rPr>
+        <w:t xml:space="preserve">, </w:t>
+      </w:r>
+      <w:r>
+        <w:rPr>
+          <w:lang w:eastAsia="pt-BR"/>
+        </w:rPr>
+        <w:t>tipo</w:t>
+      </w:r>
+      <w:r>
+        <w:rPr>
+          <w:lang w:eastAsia="pt-BR"/>
+        </w:rPr>
+        <w:t xml:space="preserve">, </w:t>
+      </w:r>
+      <w:r>
+        <w:rPr>
+          <w:lang w:eastAsia="pt-BR"/>
+        </w:rPr>
+        <w:t>CPF</w:t>
+      </w:r>
+      <w:r>
+        <w:rPr>
+          <w:lang w:eastAsia="pt-BR"/>
+        </w:rPr>
+        <w:t xml:space="preserve">, </w:t>
+      </w:r>
+      <w:r>
+        <w:rPr>
+          <w:lang w:eastAsia="pt-BR"/>
+        </w:rPr>
+        <w:t>P</w:t>
+      </w:r>
+      <w:r>
+        <w:rPr>
+          <w:lang w:eastAsia="pt-BR"/>
+        </w:rPr>
+        <w:t xml:space="preserve">rivilegio, </w:t>
+      </w:r>
+      <w:r>
+        <w:rPr>
+          <w:lang w:eastAsia="pt-BR"/>
+        </w:rPr>
+        <w:t>CNPJ</w:t>
+      </w:r>
+      <w:r>
+        <w:rPr>
+          <w:lang w:eastAsia="pt-BR"/>
+        </w:rPr>
+        <w:t>, além dos</w:t>
+      </w:r>
+      <w:r>
+        <w:rPr>
+          <w:lang w:eastAsia="pt-BR"/>
+        </w:rPr>
+        <w:t xml:space="preserve"> campos de </w:t>
+      </w:r>
+      <w:r>
+        <w:rPr>
+          <w:lang w:eastAsia="pt-BR"/>
+        </w:rPr>
+        <w:t>e-mail</w:t>
+      </w:r>
+      <w:r>
+        <w:rPr>
+          <w:lang w:eastAsia="pt-BR"/>
+        </w:rPr>
+        <w:t>.</w:t>
+      </w:r>
+      <w:r>
+        <w:rPr>
+          <w:lang w:eastAsia="pt-BR"/>
+        </w:rPr>
+        <w:t xml:space="preserve"> O campo privilegio se dá principalmente para identificar o nível da conta. </w:t>
+      </w:r>
+      <w:r>
+        <w:rPr>
+          <w:lang w:eastAsia="pt-BR"/>
+        </w:rPr>
+        <w:t>A entrada nessa tabela é principalmente pelo usuário aonde registrara</w:t>
+      </w:r>
+      <w:r>
+        <w:rPr>
+          <w:lang w:eastAsia="pt-BR"/>
+        </w:rPr>
+        <w:t xml:space="preserve"> os clientes</w:t>
+      </w:r>
+      <w:r>
+        <w:rPr>
+          <w:lang w:eastAsia="pt-BR"/>
+        </w:rPr>
+        <w:t>.</w:t>
+      </w:r>
+    </w:p>
+    <w:p>
+      <w:pPr>
+        <w:jc w:val="both"/>
+        <w:rPr>
+          <w:lang w:eastAsia="pt-BR"/>
+        </w:rPr>
+      </w:pPr>
+      <w:r>
+        <w:rPr>
+          <w:lang w:eastAsia="pt-BR"/>
+        </w:rPr>
+        <w:tab/>
+      </w:r>
+      <w:r>
+        <w:rPr>
+          <w:lang w:eastAsia="pt-BR"/>
+        </w:rPr>
+        <w:t>Produtos</w:t>
+      </w:r>
+      <w:r>
+        <w:rPr>
+          <w:lang w:eastAsia="pt-BR"/>
+        </w:rPr>
+        <w:t xml:space="preserve">: A entrada nessa tabela é principalmente pelo usuário aonde registrara </w:t>
+      </w:r>
+      <w:r>
+        <w:rPr>
+          <w:lang w:eastAsia="pt-BR"/>
+        </w:rPr>
+        <w:t>os</w:t>
+      </w:r>
+      <w:r>
+        <w:rPr>
+          <w:lang w:eastAsia="pt-BR"/>
+        </w:rPr>
+        <w:t xml:space="preserve"> </w:t>
+      </w:r>
+      <w:bookmarkStart w:id="8" w:name="_GoBack"/>
       <w:bookmarkEnd w:id="8"/>
-    </w:p>
-    <w:p>
-      <w:pPr>
-        <w:jc w:val="both"/>
+      <w:r>
         <w:rPr>
           <w:lang w:eastAsia="pt-BR"/>
         </w:rPr>
-      </w:pPr>
+        <w:t xml:space="preserve">produtos </w:t>
+      </w:r>
       <w:r>
         <w:rPr>
           <w:lang w:eastAsia="pt-BR"/>
         </w:rPr>
+        <w:t xml:space="preserve">como a descrição da mesma, </w:t>
+      </w:r>
+      <w:r>
+        <w:rPr>
+          <w:lang w:eastAsia="pt-BR"/>
+        </w:rPr>
+        <w:t>o autor de registro, Código, Nome, Modelo, Descrição, Custo, Lucro, Preço e Volume</w:t>
+      </w:r>
+      <w:r>
+        <w:rPr>
+          <w:lang w:eastAsia="pt-BR"/>
+        </w:rPr>
+        <w:t>.</w:t>
+      </w:r>
+    </w:p>
+    <w:p>
+      <w:pPr>
+        <w:jc w:val="both"/>
+        <w:rPr>
+          <w:lang w:eastAsia="pt-BR"/>
+        </w:rPr>
+      </w:pPr>
+      <w:r>
+        <w:rPr>
+          <w:lang w:eastAsia="pt-BR"/>
+        </w:rPr>
         <w:tab/>
-        <w:t xml:space="preserve">Usuários: </w:t>
       </w:r>
       <w:r>
         <w:rPr>
           <w:lang w:eastAsia="pt-BR"/>
         </w:rPr>
-        <w:t>nessa tabela foi criado os seguintes campos username, telefone, email, telefone, privilegio, senha além dos campos de identificação.</w:t>
+        <w:t>Movimentação</w:t>
       </w:r>
       <w:r>
         <w:rPr>
           <w:lang w:eastAsia="pt-BR"/>
         </w:rPr>
-        <w:t xml:space="preserve"> O campo privilegio se dá principalmente para identificar o nível da conta. Essa tabela será usada para identificação de usuário e controle.</w:t>
-      </w:r>
-    </w:p>
-    <w:p>
-      <w:pPr>
-        <w:jc w:val="both"/>
+        <w:t xml:space="preserve">: é uma tabela que </w:t>
+      </w:r>
+      <w:r>
         <w:rPr>
           <w:lang w:eastAsia="pt-BR"/>
         </w:rPr>
-      </w:pPr>
+        <w:t>contém</w:t>
+      </w:r>
       <w:r>
         <w:rPr>
           <w:lang w:eastAsia="pt-BR"/>
         </w:rPr>
-        <w:lastRenderedPageBreak/>
+        <w:t xml:space="preserve"> a</w:t>
+      </w:r>
+      <w:r>
+        <w:rPr>
+          <w:lang w:eastAsia="pt-BR"/>
+        </w:rPr>
+        <w:t xml:space="preserve">s informações </w:t>
+      </w:r>
+      <w:r>
+        <w:rPr>
+          <w:lang w:eastAsia="pt-BR"/>
+        </w:rPr>
+        <w:t>de onde estão localizados cada item no pallet e se é entrada ou saída</w:t>
+      </w:r>
+      <w:r>
+        <w:rPr>
+          <w:lang w:eastAsia="pt-BR"/>
+        </w:rPr>
+        <w:t>.</w:t>
+      </w:r>
+    </w:p>
+    <w:p>
+      <w:pPr>
+        <w:jc w:val="both"/>
+        <w:rPr>
+          <w:lang w:eastAsia="pt-BR"/>
+        </w:rPr>
+      </w:pPr>
+      <w:r>
+        <w:rPr>
+          <w:lang w:eastAsia="pt-BR"/>
+        </w:rPr>
         <w:tab/>
-        <w:t>Tarefas: A entrada nessa tabela é principalmente pelo usuário aonde registrara as tarefas como a descrição da mesma, a data de criação e o prazo além de algumas informações de controle.</w:t>
-      </w:r>
-    </w:p>
-    <w:p>
-      <w:pPr>
-        <w:jc w:val="both"/>
+      </w:r>
+      <w:r>
         <w:rPr>
           <w:lang w:eastAsia="pt-BR"/>
         </w:rPr>
-      </w:pPr>
+        <w:t>Pallets</w:t>
+      </w:r>
       <w:r>
         <w:rPr>
           <w:lang w:eastAsia="pt-BR"/>
         </w:rPr>
-        <w:tab/>
-        <w:t>Estabelecimentos: é uma tabela que contem a</w:t>
+        <w:t xml:space="preserve">: é a tabela que </w:t>
       </w:r>
       <w:r>
         <w:rPr>
           <w:lang w:eastAsia="pt-BR"/>
         </w:rPr>
-        <w:t>s informações de um estabelecimento como o nome, endereço, e tipo do mesmo.</w:t>
-      </w:r>
-    </w:p>
-    <w:p>
-      <w:pPr>
-        <w:jc w:val="both"/>
+        <w:t>contém o Código para podemos associar item produto e a data de atualização</w:t>
+      </w:r>
+      <w:r>
         <w:rPr>
           <w:lang w:eastAsia="pt-BR"/>
         </w:rPr>
-      </w:pPr>
-      <w:r>
-        <w:rPr>
-          <w:lang w:eastAsia="pt-BR"/>
-        </w:rPr>
-        <w:tab/>
-        <w:t xml:space="preserve">Endereços: é a tabela que contem enderecos salvos do usuário, podendo ser casa, trabalho, etc. Dessa maneira o algoritmo poderá aprender de forma mais eficiente e precisa a maneira de achar a rota mais </w:t>
-      </w:r>
-      <w:r>
-        <w:rPr>
-          <w:lang w:eastAsia="pt-BR"/>
-        </w:rPr>
-        <w:t>rápida.</w:t>
+        <w:t>.</w:t>
       </w:r>
     </w:p>
     <w:p>
@@ -5109,6 +5350,7 @@
         <w:rPr>
           <w:noProof/>
         </w:rPr>
+        <w:lastRenderedPageBreak/>
         <w:drawing>
           <wp:inline distT="0" distB="0" distL="0" distR="0" wp14:anchorId="7C135359" wp14:editId="3CFD4097">
             <wp:extent cx="5760085" cy="3564890"/>
@@ -5550,6 +5792,7 @@
           <w:rFonts w:asciiTheme="majorHAnsi" w:eastAsiaTheme="majorEastAsia" w:hAnsiTheme="majorHAnsi" w:cstheme="majorHAnsi"/>
           <w:szCs w:val="22"/>
         </w:rPr>
+        <w:lastRenderedPageBreak/>
         <w:t xml:space="preserve">Controle de Estoque </w:t>
       </w:r>
       <w:r>
@@ -6430,29 +6673,26 @@
         <w:t>riada</w:t>
       </w:r>
       <w:r>
+        <w:t xml:space="preserve"> pela Netscape Communications Corporation4 e foi desenvolvida com o nome </w:t>
+      </w:r>
+      <w:proofErr w:type="gramStart"/>
+      <w:r>
+        <w:t>de Mocha</w:t>
+      </w:r>
+      <w:proofErr w:type="gramEnd"/>
+      <w:r>
+        <w:t>, depois passou a se chamar LiveScript</w:t>
+      </w:r>
+      <w:r>
+        <w:t xml:space="preserve"> 1995 </w:t>
+      </w:r>
+      <w:r>
+        <w:t>integrando em a versão 2.0B3 do navegador Netscape e tinha como sua finalidade implementar uma nova tecnologia de processamento pelo cliente</w:t>
+      </w:r>
+      <w:r>
         <w:t xml:space="preserve"> </w:t>
       </w:r>
       <w:r>
-        <w:t xml:space="preserve">pela Netscape Communications Corporation4 e foi desenvolvida com o nome </w:t>
-      </w:r>
-      <w:proofErr w:type="gramStart"/>
-      <w:r>
-        <w:t>de Mocha</w:t>
-      </w:r>
-      <w:proofErr w:type="gramEnd"/>
-      <w:r>
-        <w:t>, depois passou a se chamar LiveScript</w:t>
-      </w:r>
-      <w:r>
-        <w:t xml:space="preserve"> 1995 </w:t>
-      </w:r>
-      <w:r>
-        <w:t>integrando em a versão 2.0B3 do navegador Netscape e tinha como sua finalidade implementar uma nova tecnologia de processamento pelo cliente</w:t>
-      </w:r>
-      <w:r>
-        <w:t xml:space="preserve"> </w:t>
-      </w:r>
-      <w:r>
         <w:t>ele funciona</w:t>
       </w:r>
       <w:r>
@@ -6467,13 +6707,7 @@
         <w:tab/>
       </w:r>
       <w:r>
-        <w:t>Segundo Grillo, Felipe e Fortes, Renata (2008) “</w:t>
-      </w:r>
-      <w:r>
-        <w:t>JavaScript é uma linguagem completa e poderosa que possui muitas das qualidades de diversas outras linguagens, como: listas associativas, tipagem dinâmica e expressões regulares de Perl e a sintaxe similar a C/C++, linguagens de grande reconhecimento tanto no mundo acadêmico quanto comercialmente. Além disso, JavaScript é multiparadigma e entre eles destacam-se a programação estrutural e orientada a objeto; possui funções de ordem superior; entre outros.</w:t>
-      </w:r>
-      <w:r>
-        <w:t>”</w:t>
+        <w:t>Segundo Grillo, Felipe e Fortes, Renata (2008) “JavaScript é uma linguagem completa e poderosa que possui muitas das qualidades de diversas outras linguagens, como: listas associativas, tipagem dinâmica e expressões regulares de Perl e a sintaxe similar a C/C++, linguagens de grande reconhecimento tanto no mundo acadêmico quanto comercialmente. Além disso, JavaScript é multiparadigma e entre eles destacam-se a programação estrutural e orientada a objeto; possui funções de ordem superior; entre outros.”</w:t>
       </w:r>
     </w:p>
     <w:p>
@@ -7881,6 +8115,7 @@
         <w:docPartUnique/>
       </w:docPartObj>
     </w:sdtPr>
+    <w:sdtEndPr/>
     <w:sdtContent>
       <w:p>
         <w:pPr>
@@ -7930,6 +8165,7 @@
         <w:docPartUnique/>
       </w:docPartObj>
     </w:sdtPr>
+    <w:sdtEndPr/>
     <w:sdtContent>
       <w:p>
         <w:pPr>
@@ -7979,6 +8215,7 @@
         <w:docPartUnique/>
       </w:docPartObj>
     </w:sdtPr>
+    <w:sdtEndPr/>
     <w:sdtContent>
       <w:p>
         <w:pPr>
@@ -8028,6 +8265,7 @@
         <w:docPartUnique/>
       </w:docPartObj>
     </w:sdtPr>
+    <w:sdtEndPr/>
     <w:sdtContent>
       <w:p>
         <w:pPr>
@@ -8077,6 +8315,7 @@
         <w:docPartUnique/>
       </w:docPartObj>
     </w:sdtPr>
+    <w:sdtEndPr/>
     <w:sdtContent>
       <w:p>
         <w:pPr>
@@ -8126,6 +8365,7 @@
         <w:docPartUnique/>
       </w:docPartObj>
     </w:sdtPr>
+    <w:sdtEndPr/>
     <w:sdtContent>
       <w:p>
         <w:pPr>
@@ -8172,6 +8412,7 @@
         <w:docPartUnique/>
       </w:docPartObj>
     </w:sdtPr>
+    <w:sdtEndPr/>
     <w:sdtContent>
       <w:p>
         <w:pPr>
@@ -10708,7 +10949,7 @@
 </file>
 
 <file path=customXml/itemProps1.xml><?xml version="1.0" encoding="utf-8"?>
-<ds:datastoreItem xmlns:ds="http://schemas.openxmlformats.org/officeDocument/2006/customXml" ds:itemID="{44517EF8-E137-4110-A41B-A0A37D00D716}">
+<ds:datastoreItem xmlns:ds="http://schemas.openxmlformats.org/officeDocument/2006/customXml" ds:itemID="{F3016BAF-FFA7-48A5-8EE5-F08FA26870A0}">
   <ds:schemaRefs>
     <ds:schemaRef ds:uri="http://schemas.openxmlformats.org/officeDocument/2006/bibliography"/>
   </ds:schemaRefs>

</xml_diff>